<commit_message>
comandos vistos en clase
</commit_message>
<xml_diff>
--- a/GitComandos.docx
+++ b/GitComandos.docx
@@ -6,23 +6,18 @@
       <w:pPr>
         <w:numPr>
           <w:ilvl w:val="0"/>
-          <w:numId w:val="1"/>
-        </w:numPr>
-      </w:pPr>
-      <w:r>
-        <w:t xml:space="preserve">git </w:t>
-      </w:r>
-      <w:proofErr w:type="spellStart"/>
-      <w:r>
-        <w:t>init</w:t>
-      </w:r>
-      <w:proofErr w:type="spellEnd"/>
+          <w:numId w:val="2"/>
+        </w:numPr>
+      </w:pPr>
+      <w:r>
+        <w:t>git init</w:t>
+      </w:r>
     </w:p>
     <w:p>
       <w:pPr>
         <w:numPr>
           <w:ilvl w:val="1"/>
-          <w:numId w:val="1"/>
+          <w:numId w:val="2"/>
         </w:numPr>
         <w:rPr>
           <w:lang w:val="es-ES"/>
@@ -39,7 +34,7 @@
       <w:pPr>
         <w:numPr>
           <w:ilvl w:val="0"/>
-          <w:numId w:val="1"/>
+          <w:numId w:val="2"/>
         </w:numPr>
       </w:pPr>
       <w:r>
@@ -50,7 +45,7 @@
       <w:pPr>
         <w:numPr>
           <w:ilvl w:val="1"/>
-          <w:numId w:val="1"/>
+          <w:numId w:val="2"/>
         </w:numPr>
         <w:rPr>
           <w:lang w:val="es-ES"/>
@@ -67,7 +62,7 @@
       <w:pPr>
         <w:numPr>
           <w:ilvl w:val="1"/>
-          <w:numId w:val="1"/>
+          <w:numId w:val="2"/>
         </w:numPr>
         <w:rPr>
           <w:lang w:val="es-ES"/>
@@ -82,30 +77,119 @@
     </w:p>
     <w:p>
       <w:r>
-        <w:t xml:space="preserve">git clone --branch </w:t>
-      </w:r>
-      <w:proofErr w:type="spellStart"/>
-      <w:r>
-        <w:t>branch</w:t>
-      </w:r>
-      <w:proofErr w:type="spellEnd"/>
-      <w:r>
-        <w:t xml:space="preserve"> name </w:t>
-      </w:r>
-      <w:proofErr w:type="spellStart"/>
-      <w:r>
-        <w:t>url</w:t>
-      </w:r>
-      <w:proofErr w:type="spellEnd"/>
-      <w:r>
+        <w:t>git clone --branch branch name url </w:t>
+      </w:r>
+    </w:p>
+    <w:p>
+      <w:pPr>
+        <w:numPr>
+          <w:ilvl w:val="0"/>
+          <w:numId w:val="2"/>
+        </w:numPr>
+      </w:pPr>
+      <w:r>
+        <w:t xml:space="preserve"> git </w:t>
+      </w:r>
+      <w:proofErr w:type="gramStart"/>
+      <w:r>
+        <w:t>restore</w:t>
+      </w:r>
+      <w:proofErr w:type="gramEnd"/>
+    </w:p>
+    <w:p>
+      <w:pPr>
+        <w:numPr>
+          <w:ilvl w:val="1"/>
+          <w:numId w:val="2"/>
+        </w:numPr>
+      </w:pPr>
+      <w:r>
+        <w:t>Restablece cambios realizados anteriormente</w:t>
+      </w:r>
+    </w:p>
+    <w:p>
+      <w:pPr>
+        <w:numPr>
+          <w:ilvl w:val="0"/>
+          <w:numId w:val="2"/>
+        </w:numPr>
+      </w:pPr>
+      <w:r>
+        <w:t> git log</w:t>
+      </w:r>
+    </w:p>
+    <w:p>
+      <w:pPr>
+        <w:numPr>
+          <w:ilvl w:val="1"/>
+          <w:numId w:val="2"/>
+        </w:numPr>
+      </w:pPr>
+      <w:r>
+        <w:t>Muestra las acciones realizadas</w:t>
+      </w:r>
+    </w:p>
+    <w:p>
+      <w:pPr>
+        <w:numPr>
+          <w:ilvl w:val="0"/>
+          <w:numId w:val="2"/>
+        </w:numPr>
+      </w:pPr>
+      <w:r>
+        <w:t> git config</w:t>
+      </w:r>
+    </w:p>
+    <w:p>
+      <w:pPr>
+        <w:numPr>
+          <w:ilvl w:val="1"/>
+          <w:numId w:val="2"/>
+        </w:numPr>
+        <w:rPr>
+          <w:lang w:val="es-ES"/>
+        </w:rPr>
+      </w:pPr>
+      <w:r>
+        <w:rPr>
+          <w:lang w:val="es-ES"/>
+        </w:rPr>
+        <w:t>Con este comando pueden ver las configuraciones de git y o configurar ciertas cosas, depende de cada uno.</w:t>
+      </w:r>
+    </w:p>
+    <w:p>
+      <w:pPr>
+        <w:numPr>
+          <w:ilvl w:val="0"/>
+          <w:numId w:val="2"/>
+        </w:numPr>
+      </w:pPr>
+      <w:r>
+        <w:rPr>
+          <w:lang w:val="es-ES"/>
+        </w:rPr>
         <w:t> </w:t>
       </w:r>
-    </w:p>
-    <w:p>
-      <w:pPr>
-        <w:numPr>
-          <w:ilvl w:val="0"/>
-          <w:numId w:val="1"/>
+      <w:r>
+        <w:t>git fetch</w:t>
+      </w:r>
+    </w:p>
+    <w:p>
+      <w:pPr>
+        <w:numPr>
+          <w:ilvl w:val="1"/>
+          <w:numId w:val="2"/>
+        </w:numPr>
+      </w:pPr>
+      <w:r>
+        <w:t>Trae las ramas hechas</w:t>
+      </w:r>
+    </w:p>
+    <w:p>
+      <w:pPr>
+        <w:numPr>
+          <w:ilvl w:val="0"/>
+          <w:numId w:val="2"/>
         </w:numPr>
       </w:pPr>
       <w:r>
@@ -113,7 +197,7 @@
       </w:r>
       <w:proofErr w:type="gramStart"/>
       <w:r>
-        <w:t>restore</w:t>
+        <w:t>add .</w:t>
       </w:r>
       <w:proofErr w:type="gramEnd"/>
     </w:p>
@@ -121,112 +205,92 @@
       <w:pPr>
         <w:numPr>
           <w:ilvl w:val="1"/>
-          <w:numId w:val="1"/>
-        </w:numPr>
-      </w:pPr>
-      <w:proofErr w:type="spellStart"/>
-      <w:r>
-        <w:t>Restablece</w:t>
-      </w:r>
-      <w:proofErr w:type="spellEnd"/>
-      <w:r>
-        <w:t xml:space="preserve"> </w:t>
-      </w:r>
-      <w:proofErr w:type="spellStart"/>
-      <w:r>
-        <w:t>cambios</w:t>
-      </w:r>
-      <w:proofErr w:type="spellEnd"/>
-      <w:r>
-        <w:t xml:space="preserve"> </w:t>
-      </w:r>
-      <w:proofErr w:type="spellStart"/>
-      <w:r>
-        <w:t>realizados</w:t>
-      </w:r>
-      <w:proofErr w:type="spellEnd"/>
-      <w:r>
-        <w:t xml:space="preserve"> </w:t>
-      </w:r>
-      <w:proofErr w:type="spellStart"/>
-      <w:r>
-        <w:t>anteriormente</w:t>
-      </w:r>
-      <w:proofErr w:type="spellEnd"/>
-    </w:p>
-    <w:p>
-      <w:pPr>
-        <w:numPr>
-          <w:ilvl w:val="0"/>
-          <w:numId w:val="1"/>
-        </w:numPr>
-      </w:pPr>
-      <w:r>
-        <w:t> git log</w:t>
+          <w:numId w:val="2"/>
+        </w:numPr>
+        <w:rPr>
+          <w:lang w:val="es-ES"/>
+        </w:rPr>
+      </w:pPr>
+      <w:r>
+        <w:rPr>
+          <w:lang w:val="es-ES"/>
+        </w:rPr>
+        <w:t>Agrega a la cola, los archivos editados</w:t>
+      </w:r>
+    </w:p>
+    <w:p>
+      <w:pPr>
+        <w:numPr>
+          <w:ilvl w:val="0"/>
+          <w:numId w:val="2"/>
+        </w:numPr>
+      </w:pPr>
+      <w:r>
+        <w:rPr>
+          <w:lang w:val="es-ES"/>
+        </w:rPr>
+        <w:t> </w:t>
+      </w:r>
+      <w:r>
+        <w:t>git status</w:t>
       </w:r>
     </w:p>
     <w:p>
       <w:pPr>
         <w:numPr>
           <w:ilvl w:val="1"/>
-          <w:numId w:val="1"/>
-        </w:numPr>
-      </w:pPr>
-      <w:proofErr w:type="spellStart"/>
-      <w:r>
-        <w:t>Muestra</w:t>
-      </w:r>
-      <w:proofErr w:type="spellEnd"/>
-      <w:r>
-        <w:t xml:space="preserve"> las </w:t>
-      </w:r>
-      <w:proofErr w:type="spellStart"/>
-      <w:r>
-        <w:t>acciones</w:t>
-      </w:r>
-      <w:proofErr w:type="spellEnd"/>
-      <w:r>
-        <w:t xml:space="preserve"> </w:t>
-      </w:r>
-      <w:proofErr w:type="spellStart"/>
-      <w:r>
-        <w:t>realizadas</w:t>
-      </w:r>
-      <w:proofErr w:type="spellEnd"/>
-    </w:p>
-    <w:p>
-      <w:pPr>
-        <w:numPr>
-          <w:ilvl w:val="0"/>
-          <w:numId w:val="1"/>
-        </w:numPr>
-      </w:pPr>
-      <w:r>
-        <w:t> git config</w:t>
+          <w:numId w:val="2"/>
+        </w:numPr>
+        <w:rPr>
+          <w:lang w:val="es-ES"/>
+        </w:rPr>
+      </w:pPr>
+      <w:r>
+        <w:rPr>
+          <w:lang w:val="es-ES"/>
+        </w:rPr>
+        <w:t>Muestra el estado de los archivos, si está en rojo los archivos no están agregados en la cola, si están en verde los archivos están agregados en cola y listos para realizar el commit.</w:t>
+      </w:r>
+    </w:p>
+    <w:p>
+      <w:pPr>
+        <w:numPr>
+          <w:ilvl w:val="0"/>
+          <w:numId w:val="2"/>
+        </w:numPr>
+      </w:pPr>
+      <w:r>
+        <w:rPr>
+          <w:lang w:val="es-ES"/>
+        </w:rPr>
+        <w:t> </w:t>
+      </w:r>
+      <w:r>
+        <w:t>git commit -m 'mensaje'</w:t>
       </w:r>
     </w:p>
     <w:p>
       <w:pPr>
         <w:numPr>
           <w:ilvl w:val="1"/>
-          <w:numId w:val="1"/>
-        </w:numPr>
-        <w:rPr>
-          <w:lang w:val="es-ES"/>
-        </w:rPr>
-      </w:pPr>
-      <w:r>
-        <w:rPr>
-          <w:lang w:val="es-ES"/>
-        </w:rPr>
-        <w:t>Con este comando pueden ver las configuraciones de git y o configurar ciertas cosas, depende de cada uno.</w:t>
-      </w:r>
-    </w:p>
-    <w:p>
-      <w:pPr>
-        <w:numPr>
-          <w:ilvl w:val="0"/>
-          <w:numId w:val="1"/>
+          <w:numId w:val="2"/>
+        </w:numPr>
+        <w:rPr>
+          <w:lang w:val="es-ES"/>
+        </w:rPr>
+      </w:pPr>
+      <w:r>
+        <w:rPr>
+          <w:lang w:val="es-ES"/>
+        </w:rPr>
+        <w:t>Confirma los archivos a subir, MENSAJE BIEN DETALLADO</w:t>
+      </w:r>
+    </w:p>
+    <w:p>
+      <w:pPr>
+        <w:numPr>
+          <w:ilvl w:val="0"/>
+          <w:numId w:val="2"/>
         </w:numPr>
       </w:pPr>
       <w:r>
@@ -236,236 +300,90 @@
         <w:t> </w:t>
       </w:r>
       <w:r>
-        <w:t>git fetch</w:t>
+        <w:t>git push origin nombredelarama</w:t>
       </w:r>
     </w:p>
     <w:p>
       <w:pPr>
         <w:numPr>
           <w:ilvl w:val="1"/>
-          <w:numId w:val="1"/>
-        </w:numPr>
-      </w:pPr>
-      <w:r>
-        <w:t xml:space="preserve">Trae las </w:t>
-      </w:r>
-      <w:proofErr w:type="spellStart"/>
-      <w:r>
-        <w:t>ramas</w:t>
-      </w:r>
-      <w:proofErr w:type="spellEnd"/>
-      <w:r>
-        <w:t xml:space="preserve"> </w:t>
-      </w:r>
-      <w:proofErr w:type="spellStart"/>
-      <w:r>
-        <w:t>hechas</w:t>
-      </w:r>
-      <w:proofErr w:type="spellEnd"/>
-    </w:p>
-    <w:p>
-      <w:pPr>
-        <w:numPr>
-          <w:ilvl w:val="0"/>
-          <w:numId w:val="1"/>
-        </w:numPr>
-      </w:pPr>
-      <w:r>
-        <w:t xml:space="preserve"> git </w:t>
+          <w:numId w:val="2"/>
+        </w:numPr>
+        <w:rPr>
+          <w:lang w:val="es-ES"/>
+        </w:rPr>
+      </w:pPr>
+      <w:r>
+        <w:rPr>
+          <w:lang w:val="es-ES"/>
+        </w:rPr>
+        <w:t>Envia los cambios a la rama correspondiente</w:t>
+      </w:r>
+    </w:p>
+    <w:p>
+      <w:pPr>
+        <w:numPr>
+          <w:ilvl w:val="0"/>
+          <w:numId w:val="2"/>
+        </w:numPr>
+      </w:pPr>
+      <w:r>
+        <w:rPr>
+          <w:lang w:val="es-ES"/>
+        </w:rPr>
+        <w:t> </w:t>
+      </w:r>
+      <w:r>
+        <w:t>git pull origin nombredelarama</w:t>
+      </w:r>
+    </w:p>
+    <w:p>
+      <w:pPr>
+        <w:numPr>
+          <w:ilvl w:val="1"/>
+          <w:numId w:val="2"/>
+        </w:numPr>
+        <w:rPr>
+          <w:lang w:val="es-ES"/>
+        </w:rPr>
+      </w:pPr>
+      <w:r>
+        <w:rPr>
+          <w:lang w:val="es-ES"/>
+        </w:rPr>
+        <w:t xml:space="preserve">Trae los cambios hechos en alguna </w:t>
       </w:r>
       <w:proofErr w:type="gramStart"/>
       <w:r>
-        <w:t>add .</w:t>
+        <w:rPr>
+          <w:lang w:val="es-ES"/>
+        </w:rPr>
+        <w:t>rama  o</w:t>
       </w:r>
       <w:proofErr w:type="gramEnd"/>
+      <w:r>
+        <w:rPr>
+          <w:lang w:val="es-ES"/>
+        </w:rPr>
+        <w:t xml:space="preserve"> master</w:t>
+      </w:r>
+    </w:p>
+    <w:p>
+      <w:pPr>
+        <w:numPr>
+          <w:ilvl w:val="0"/>
+          <w:numId w:val="2"/>
+        </w:numPr>
+      </w:pPr>
+      <w:r>
+        <w:t>git branch</w:t>
+      </w:r>
     </w:p>
     <w:p>
       <w:pPr>
         <w:numPr>
           <w:ilvl w:val="1"/>
-          <w:numId w:val="1"/>
-        </w:numPr>
-        <w:rPr>
-          <w:lang w:val="es-ES"/>
-        </w:rPr>
-      </w:pPr>
-      <w:r>
-        <w:rPr>
-          <w:lang w:val="es-ES"/>
-        </w:rPr>
-        <w:t>Agrega a la cola, los archivos editados</w:t>
-      </w:r>
-    </w:p>
-    <w:p>
-      <w:pPr>
-        <w:numPr>
-          <w:ilvl w:val="0"/>
-          <w:numId w:val="1"/>
-        </w:numPr>
-      </w:pPr>
-      <w:r>
-        <w:rPr>
-          <w:lang w:val="es-ES"/>
-        </w:rPr>
-        <w:t> </w:t>
-      </w:r>
-      <w:r>
-        <w:t>git status</w:t>
-      </w:r>
-    </w:p>
-    <w:p>
-      <w:pPr>
-        <w:numPr>
-          <w:ilvl w:val="1"/>
-          <w:numId w:val="1"/>
-        </w:numPr>
-        <w:rPr>
-          <w:lang w:val="es-ES"/>
-        </w:rPr>
-      </w:pPr>
-      <w:r>
-        <w:rPr>
-          <w:lang w:val="es-ES"/>
-        </w:rPr>
-        <w:t>Muestra el estado de los archivos, si está en rojo los archivos no están agregados en la cola, si están en verde los archivos están agregados en cola y listos para realizar el commit.</w:t>
-      </w:r>
-    </w:p>
-    <w:p>
-      <w:pPr>
-        <w:numPr>
-          <w:ilvl w:val="0"/>
-          <w:numId w:val="1"/>
-        </w:numPr>
-      </w:pPr>
-      <w:r>
-        <w:rPr>
-          <w:lang w:val="es-ES"/>
-        </w:rPr>
-        <w:t> </w:t>
-      </w:r>
-      <w:r>
-        <w:t>git commit -m '</w:t>
-      </w:r>
-      <w:proofErr w:type="spellStart"/>
-      <w:r>
-        <w:t>mensaje</w:t>
-      </w:r>
-      <w:proofErr w:type="spellEnd"/>
-      <w:r>
-        <w:t>'</w:t>
-      </w:r>
-    </w:p>
-    <w:p>
-      <w:pPr>
-        <w:numPr>
-          <w:ilvl w:val="1"/>
-          <w:numId w:val="1"/>
-        </w:numPr>
-        <w:rPr>
-          <w:lang w:val="es-ES"/>
-        </w:rPr>
-      </w:pPr>
-      <w:r>
-        <w:rPr>
-          <w:lang w:val="es-ES"/>
-        </w:rPr>
-        <w:t>Confirma los archivos a subir, MENSAJE BIEN DETALLADO</w:t>
-      </w:r>
-    </w:p>
-    <w:p>
-      <w:pPr>
-        <w:numPr>
-          <w:ilvl w:val="0"/>
-          <w:numId w:val="1"/>
-        </w:numPr>
-      </w:pPr>
-      <w:r>
-        <w:rPr>
-          <w:lang w:val="es-ES"/>
-        </w:rPr>
-        <w:t> </w:t>
-      </w:r>
-      <w:r>
-        <w:t xml:space="preserve">git push origin </w:t>
-      </w:r>
-      <w:proofErr w:type="spellStart"/>
-      <w:r>
-        <w:t>nombredelarama</w:t>
-      </w:r>
-      <w:proofErr w:type="spellEnd"/>
-    </w:p>
-    <w:p>
-      <w:pPr>
-        <w:numPr>
-          <w:ilvl w:val="1"/>
-          <w:numId w:val="1"/>
-        </w:numPr>
-        <w:rPr>
-          <w:lang w:val="es-ES"/>
-        </w:rPr>
-      </w:pPr>
-      <w:r>
-        <w:rPr>
-          <w:lang w:val="es-ES"/>
-        </w:rPr>
-        <w:t>Envia los cambios a la rama correspondiente</w:t>
-      </w:r>
-    </w:p>
-    <w:p>
-      <w:pPr>
-        <w:numPr>
-          <w:ilvl w:val="0"/>
-          <w:numId w:val="1"/>
-        </w:numPr>
-      </w:pPr>
-      <w:r>
-        <w:rPr>
-          <w:lang w:val="es-ES"/>
-        </w:rPr>
-        <w:t> </w:t>
-      </w:r>
-      <w:r>
-        <w:t xml:space="preserve">git pull origin </w:t>
-      </w:r>
-      <w:proofErr w:type="spellStart"/>
-      <w:r>
-        <w:t>nombredelarama</w:t>
-      </w:r>
-      <w:proofErr w:type="spellEnd"/>
-    </w:p>
-    <w:p>
-      <w:pPr>
-        <w:numPr>
-          <w:ilvl w:val="1"/>
-          <w:numId w:val="1"/>
-        </w:numPr>
-        <w:rPr>
-          <w:lang w:val="es-ES"/>
-        </w:rPr>
-      </w:pPr>
-      <w:r>
-        <w:rPr>
-          <w:lang w:val="es-ES"/>
-        </w:rPr>
-        <w:t>Trae los cambios hechos en alguna rama  o master</w:t>
-      </w:r>
-    </w:p>
-    <w:p>
-      <w:pPr>
-        <w:numPr>
-          <w:ilvl w:val="0"/>
-          <w:numId w:val="1"/>
-        </w:numPr>
-      </w:pPr>
-      <w:r>
-        <w:t>git branch</w:t>
-      </w:r>
-    </w:p>
-    <w:p>
-      <w:pPr>
-        <w:numPr>
-          <w:ilvl w:val="1"/>
-          <w:numId w:val="1"/>
+          <w:numId w:val="2"/>
         </w:numPr>
         <w:rPr>
           <w:lang w:val="es-ES"/>
@@ -482,7 +400,7 @@
       <w:pPr>
         <w:numPr>
           <w:ilvl w:val="0"/>
-          <w:numId w:val="1"/>
+          <w:numId w:val="2"/>
         </w:numPr>
       </w:pPr>
       <w:r>
@@ -493,19 +411,14 @@
         <w:t> </w:t>
       </w:r>
       <w:r>
-        <w:t xml:space="preserve">git checkout </w:t>
-      </w:r>
-      <w:proofErr w:type="spellStart"/>
-      <w:r>
-        <w:t>nombredelarama</w:t>
-      </w:r>
-      <w:proofErr w:type="spellEnd"/>
+        <w:t>git checkout nombredelarama</w:t>
+      </w:r>
     </w:p>
     <w:p>
       <w:pPr>
         <w:numPr>
           <w:ilvl w:val="1"/>
-          <w:numId w:val="1"/>
+          <w:numId w:val="2"/>
         </w:numPr>
       </w:pPr>
       <w:r>
@@ -517,130 +430,1419 @@
       </w:r>
       <w:proofErr w:type="gramEnd"/>
       <w:r>
+        <w:t xml:space="preserve"> esa rama</w:t>
+      </w:r>
+    </w:p>
+    <w:p>
+      <w:pPr>
+        <w:numPr>
+          <w:ilvl w:val="0"/>
+          <w:numId w:val="2"/>
+        </w:numPr>
+      </w:pPr>
+      <w:r>
+        <w:t> git checkout -b nombredelarama</w:t>
+      </w:r>
+    </w:p>
+    <w:p>
+      <w:pPr>
+        <w:numPr>
+          <w:ilvl w:val="1"/>
+          <w:numId w:val="2"/>
+        </w:numPr>
+        <w:rPr>
+          <w:lang w:val="es-ES"/>
+        </w:rPr>
+      </w:pPr>
+      <w:r>
+        <w:rPr>
+          <w:lang w:val="es-ES"/>
+        </w:rPr>
+        <w:t>Crea una rama nueva y se cambia a esa rama</w:t>
+      </w:r>
+    </w:p>
+    <w:p>
+      <w:pPr>
+        <w:numPr>
+          <w:ilvl w:val="0"/>
+          <w:numId w:val="2"/>
+        </w:numPr>
+        <w:rPr>
+          <w:lang w:val="es-ES"/>
+        </w:rPr>
+      </w:pPr>
+      <w:r>
+        <w:rPr>
+          <w:lang w:val="es-ES"/>
+        </w:rPr>
+        <w:t>Si hubiese un conflicto hacer lo siguiente:</w:t>
+      </w:r>
+    </w:p>
+    <w:p>
+      <w:pPr>
+        <w:numPr>
+          <w:ilvl w:val="1"/>
+          <w:numId w:val="2"/>
+        </w:numPr>
+        <w:rPr>
+          <w:lang w:val="es-ES"/>
+        </w:rPr>
+      </w:pPr>
+      <w:r>
+        <w:rPr>
+          <w:lang w:val="es-ES"/>
+        </w:rPr>
+        <w:t xml:space="preserve">Se hace un "git pull origin </w:t>
+      </w:r>
+      <w:proofErr w:type="gramStart"/>
+      <w:r>
+        <w:rPr>
+          <w:lang w:val="es-ES"/>
+        </w:rPr>
+        <w:t>master</w:t>
+      </w:r>
+      <w:proofErr w:type="gramEnd"/>
+      <w:r>
+        <w:rPr>
+          <w:lang w:val="es-ES"/>
+        </w:rPr>
+        <w:t xml:space="preserve"> o developer" en la rama de cada uno</w:t>
+      </w:r>
+    </w:p>
+    <w:p>
+      <w:pPr>
+        <w:numPr>
+          <w:ilvl w:val="1"/>
+          <w:numId w:val="2"/>
+        </w:numPr>
+        <w:rPr>
+          <w:lang w:val="es-ES"/>
+        </w:rPr>
+      </w:pPr>
+      <w:r>
+        <w:rPr>
+          <w:lang w:val="es-ES"/>
+        </w:rPr>
+        <w:t>Arreglar los conflictos que muestra, ya sea aceptar ambos o uno de los dos</w:t>
+      </w:r>
+    </w:p>
+    <w:p>
+      <w:pPr>
+        <w:numPr>
+          <w:ilvl w:val="1"/>
+          <w:numId w:val="2"/>
+        </w:numPr>
+        <w:rPr>
+          <w:lang w:val="es-ES"/>
+        </w:rPr>
+      </w:pPr>
+      <w:r>
+        <w:rPr>
+          <w:lang w:val="es-ES"/>
+        </w:rPr>
+        <w:t>Y añadir los cambios, hacer el commit, y el push. </w:t>
+      </w:r>
+    </w:p>
+    <w:p>
+      <w:pPr>
+        <w:numPr>
+          <w:ilvl w:val="0"/>
+          <w:numId w:val="2"/>
+        </w:numPr>
+        <w:rPr>
+          <w:lang w:val="es-ES"/>
+        </w:rPr>
+      </w:pPr>
+      <w:r>
+        <w:rPr>
+          <w:lang w:val="es-ES"/>
+        </w:rPr>
+        <w:t>Rm -r</w:t>
+      </w:r>
+    </w:p>
+    <w:p>
+      <w:pPr>
+        <w:numPr>
+          <w:ilvl w:val="0"/>
+          <w:numId w:val="2"/>
+        </w:numPr>
+        <w:rPr>
+          <w:lang w:val="es-ES"/>
+        </w:rPr>
+      </w:pPr>
+      <w:r>
+        <w:rPr>
+          <w:lang w:val="es-ES"/>
+        </w:rPr>
+        <w:t>Mkdir</w:t>
+      </w:r>
+    </w:p>
+    <w:p>
+      <w:pPr>
+        <w:numPr>
+          <w:ilvl w:val="0"/>
+          <w:numId w:val="2"/>
+        </w:numPr>
+        <w:rPr>
+          <w:lang w:val="es-ES"/>
+        </w:rPr>
+      </w:pPr>
+      <w:r>
+        <w:rPr>
+          <w:lang w:val="es-ES"/>
+        </w:rPr>
+        <w:t>Sudo su</w:t>
+      </w:r>
+    </w:p>
+    <w:p>
+      <w:pPr>
+        <w:numPr>
+          <w:ilvl w:val="0"/>
+          <w:numId w:val="2"/>
+        </w:numPr>
+        <w:rPr>
+          <w:lang w:val="es-ES"/>
+        </w:rPr>
+      </w:pPr>
+      <w:r>
+        <w:rPr>
+          <w:lang w:val="es-ES"/>
+        </w:rPr>
+        <w:t>Chmod 777 -R</w:t>
+      </w:r>
+    </w:p>
+    <w:p>
+      <w:pPr>
+        <w:numPr>
+          <w:ilvl w:val="0"/>
+          <w:numId w:val="2"/>
+        </w:numPr>
+        <w:rPr>
+          <w:lang w:val="es-ES"/>
+        </w:rPr>
+      </w:pPr>
+      <w:r>
+        <w:rPr>
+          <w:lang w:val="es-ES"/>
+        </w:rPr>
+        <w:t>Chmod 777</w:t>
+      </w:r>
+    </w:p>
+    <w:p>
+      <w:pPr>
+        <w:numPr>
+          <w:ilvl w:val="0"/>
+          <w:numId w:val="2"/>
+        </w:numPr>
+        <w:rPr>
+          <w:lang w:val="es-ES"/>
+        </w:rPr>
+      </w:pPr>
+      <w:r>
+        <w:rPr>
+          <w:lang w:val="es-ES"/>
+        </w:rPr>
+        <w:t>Nano</w:t>
+      </w:r>
+    </w:p>
+    <w:p>
+      <w:pPr>
+        <w:pStyle w:val="line"/>
+        <w:numPr>
+          <w:ilvl w:val="0"/>
+          <w:numId w:val="2"/>
+        </w:numPr>
+        <w:shd w:val="clear" w:color="auto" w:fill="F2F2F2"/>
+        <w:spacing w:before="0" w:beforeAutospacing="0" w:after="0" w:afterAutospacing="0"/>
+        <w:rPr>
+          <w:rFonts w:ascii="Consolas" w:hAnsi="Consolas"/>
+          <w:color w:val="545454"/>
+          <w:sz w:val="21"/>
+          <w:szCs w:val="21"/>
+        </w:rPr>
+      </w:pPr>
+      <w:r>
+        <w:rPr>
+          <w:rStyle w:val="token"/>
+          <w:rFonts w:ascii="Consolas" w:hAnsi="Consolas"/>
+          <w:color w:val="E0276A"/>
+          <w:sz w:val="20"/>
+          <w:szCs w:val="20"/>
+        </w:rPr>
+        <w:t>sudo</w:t>
+      </w:r>
+      <w:r>
+        <w:rPr>
+          <w:rFonts w:ascii="Consolas" w:hAnsi="Consolas"/>
+          <w:color w:val="545454"/>
+          <w:sz w:val="21"/>
+          <w:szCs w:val="21"/>
+        </w:rPr>
         <w:t xml:space="preserve"> </w:t>
       </w:r>
-      <w:proofErr w:type="spellStart"/>
-      <w:r>
-        <w:t>esa</w:t>
-      </w:r>
-      <w:proofErr w:type="spellEnd"/>
-      <w:r>
+      <w:r>
+        <w:rPr>
+          <w:rStyle w:val="token"/>
+          <w:rFonts w:ascii="Consolas" w:hAnsi="Consolas"/>
+          <w:color w:val="E0276A"/>
+          <w:sz w:val="20"/>
+          <w:szCs w:val="20"/>
+        </w:rPr>
+        <w:t>apt</w:t>
+      </w:r>
+      <w:r>
+        <w:rPr>
+          <w:rFonts w:ascii="Consolas" w:hAnsi="Consolas"/>
+          <w:color w:val="545454"/>
+          <w:sz w:val="21"/>
+          <w:szCs w:val="21"/>
+        </w:rPr>
+        <w:t xml:space="preserve"> update</w:t>
+      </w:r>
+    </w:p>
+    <w:p>
+      <w:pPr>
+        <w:pStyle w:val="line"/>
+        <w:numPr>
+          <w:ilvl w:val="0"/>
+          <w:numId w:val="2"/>
+        </w:numPr>
+        <w:shd w:val="clear" w:color="auto" w:fill="F2F2F2"/>
+        <w:spacing w:before="0" w:beforeAutospacing="0" w:after="0" w:afterAutospacing="0"/>
+        <w:rPr>
+          <w:rFonts w:ascii="Consolas" w:hAnsi="Consolas"/>
+          <w:color w:val="545454"/>
+          <w:sz w:val="21"/>
+          <w:szCs w:val="21"/>
+        </w:rPr>
+      </w:pPr>
+      <w:r>
+        <w:rPr>
+          <w:rStyle w:val="token"/>
+          <w:rFonts w:ascii="Consolas" w:hAnsi="Consolas"/>
+          <w:color w:val="E0276A"/>
+          <w:sz w:val="20"/>
+          <w:szCs w:val="20"/>
+        </w:rPr>
+        <w:t>sudo</w:t>
+      </w:r>
+      <w:r>
+        <w:rPr>
+          <w:rFonts w:ascii="Consolas" w:hAnsi="Consolas"/>
+          <w:color w:val="545454"/>
+          <w:sz w:val="21"/>
+          <w:szCs w:val="21"/>
+        </w:rPr>
         <w:t xml:space="preserve"> </w:t>
       </w:r>
-      <w:proofErr w:type="spellStart"/>
-      <w:r>
-        <w:t>rama</w:t>
-      </w:r>
-      <w:proofErr w:type="spellEnd"/>
-    </w:p>
-    <w:p>
-      <w:pPr>
-        <w:numPr>
-          <w:ilvl w:val="0"/>
-          <w:numId w:val="1"/>
-        </w:numPr>
-      </w:pPr>
-      <w:r>
-        <w:t xml:space="preserve"> git checkout -b </w:t>
-      </w:r>
-      <w:proofErr w:type="spellStart"/>
-      <w:r>
-        <w:t>nombredelarama</w:t>
-      </w:r>
-      <w:proofErr w:type="spellEnd"/>
-    </w:p>
-    <w:p>
-      <w:pPr>
-        <w:numPr>
-          <w:ilvl w:val="1"/>
-          <w:numId w:val="1"/>
-        </w:numPr>
-        <w:rPr>
-          <w:lang w:val="es-ES"/>
-        </w:rPr>
-      </w:pPr>
-      <w:r>
-        <w:rPr>
-          <w:lang w:val="es-ES"/>
-        </w:rPr>
-        <w:t>Crea una rama nueva y se cambia a esa rama</w:t>
-      </w:r>
-    </w:p>
-    <w:p>
-      <w:pPr>
-        <w:numPr>
-          <w:ilvl w:val="0"/>
-          <w:numId w:val="1"/>
-        </w:numPr>
-        <w:rPr>
-          <w:lang w:val="es-ES"/>
-        </w:rPr>
-      </w:pPr>
-      <w:r>
-        <w:rPr>
-          <w:lang w:val="es-ES"/>
-        </w:rPr>
-        <w:t>Si hubiese un conflicto hacer lo siguiente:</w:t>
-      </w:r>
-    </w:p>
-    <w:p>
-      <w:pPr>
-        <w:numPr>
-          <w:ilvl w:val="1"/>
-          <w:numId w:val="1"/>
-        </w:numPr>
-        <w:rPr>
-          <w:lang w:val="es-ES"/>
-        </w:rPr>
-      </w:pPr>
-      <w:r>
-        <w:rPr>
-          <w:lang w:val="es-ES"/>
-        </w:rPr>
-        <w:t>Se hace un "git pull origin master o developer" en la rama de cada uno</w:t>
-      </w:r>
-    </w:p>
-    <w:p>
-      <w:pPr>
-        <w:numPr>
-          <w:ilvl w:val="1"/>
-          <w:numId w:val="1"/>
-        </w:numPr>
-        <w:rPr>
-          <w:lang w:val="es-ES"/>
-        </w:rPr>
-      </w:pPr>
-      <w:r>
-        <w:rPr>
-          <w:lang w:val="es-ES"/>
-        </w:rPr>
-        <w:t>Arreglar los conflictos que muestra, ya sea aceptar ambos o uno de los dos</w:t>
-      </w:r>
-    </w:p>
-    <w:p>
-      <w:pPr>
-        <w:numPr>
-          <w:ilvl w:val="1"/>
-          <w:numId w:val="1"/>
-        </w:numPr>
-        <w:rPr>
-          <w:lang w:val="es-ES"/>
-        </w:rPr>
-      </w:pPr>
-      <w:r>
-        <w:rPr>
-          <w:lang w:val="es-ES"/>
-        </w:rPr>
-        <w:t>Y añadir los cambios, hacer el commit, y el push. </w:t>
-      </w:r>
-    </w:p>
-    <w:p>
-      <w:pPr>
-        <w:rPr>
-          <w:lang w:val="es-ES"/>
-        </w:rPr>
-      </w:pPr>
-    </w:p>
+      <w:r>
+        <w:rPr>
+          <w:rStyle w:val="token"/>
+          <w:rFonts w:ascii="Consolas" w:hAnsi="Consolas"/>
+          <w:color w:val="E0276A"/>
+          <w:sz w:val="20"/>
+          <w:szCs w:val="20"/>
+        </w:rPr>
+        <w:t>apt</w:t>
+      </w:r>
+      <w:r>
+        <w:rPr>
+          <w:rFonts w:ascii="Consolas" w:hAnsi="Consolas"/>
+          <w:color w:val="545454"/>
+          <w:sz w:val="21"/>
+          <w:szCs w:val="21"/>
+        </w:rPr>
+        <w:t xml:space="preserve"> </w:t>
+      </w:r>
+      <w:r>
+        <w:rPr>
+          <w:rStyle w:val="token"/>
+          <w:rFonts w:ascii="Consolas" w:hAnsi="Consolas"/>
+          <w:color w:val="E0276A"/>
+          <w:sz w:val="20"/>
+          <w:szCs w:val="20"/>
+        </w:rPr>
+        <w:t>install</w:t>
+      </w:r>
+      <w:r>
+        <w:rPr>
+          <w:rFonts w:ascii="Consolas" w:hAnsi="Consolas"/>
+          <w:color w:val="545454"/>
+          <w:sz w:val="21"/>
+          <w:szCs w:val="21"/>
+        </w:rPr>
+        <w:t xml:space="preserve"> apache2</w:t>
+      </w:r>
+    </w:p>
+    <w:p>
+      <w:pPr>
+        <w:pStyle w:val="line"/>
+        <w:numPr>
+          <w:ilvl w:val="0"/>
+          <w:numId w:val="2"/>
+        </w:numPr>
+        <w:shd w:val="clear" w:color="auto" w:fill="F2F2F2"/>
+        <w:spacing w:before="0" w:beforeAutospacing="0" w:after="0" w:afterAutospacing="0"/>
+        <w:rPr>
+          <w:rFonts w:ascii="Consolas" w:hAnsi="Consolas"/>
+          <w:color w:val="545454"/>
+          <w:sz w:val="21"/>
+          <w:szCs w:val="21"/>
+        </w:rPr>
+      </w:pPr>
+      <w:r>
+        <w:rPr>
+          <w:rStyle w:val="token"/>
+          <w:rFonts w:ascii="Consolas" w:hAnsi="Consolas"/>
+          <w:color w:val="E0276A"/>
+          <w:sz w:val="20"/>
+          <w:szCs w:val="20"/>
+        </w:rPr>
+        <w:t>sudo</w:t>
+      </w:r>
+      <w:r>
+        <w:rPr>
+          <w:rFonts w:ascii="Consolas" w:hAnsi="Consolas"/>
+          <w:color w:val="545454"/>
+          <w:sz w:val="21"/>
+          <w:szCs w:val="21"/>
+        </w:rPr>
+        <w:t xml:space="preserve"> ufw app list</w:t>
+      </w:r>
+    </w:p>
+    <w:p>
+      <w:pPr>
+        <w:numPr>
+          <w:ilvl w:val="0"/>
+          <w:numId w:val="2"/>
+        </w:numPr>
+        <w:rPr>
+          <w:lang w:val="es-ES"/>
+        </w:rPr>
+      </w:pPr>
+      <w:r>
+        <w:rPr>
+          <w:lang w:val="es-ES"/>
+        </w:rPr>
+        <w:t>sudo ufw allow 'WWW'</w:t>
+      </w:r>
+    </w:p>
+    <w:p>
+      <w:pPr>
+        <w:numPr>
+          <w:ilvl w:val="0"/>
+          <w:numId w:val="2"/>
+        </w:numPr>
+        <w:rPr>
+          <w:lang w:val="es-ES"/>
+        </w:rPr>
+      </w:pPr>
+      <w:r>
+        <w:rPr>
+          <w:lang w:val="es-ES"/>
+        </w:rPr>
+        <w:t xml:space="preserve">sudo ufw </w:t>
+      </w:r>
+      <w:proofErr w:type="gramStart"/>
+      <w:r>
+        <w:rPr>
+          <w:lang w:val="es-ES"/>
+        </w:rPr>
+        <w:t>status</w:t>
+      </w:r>
+      <w:proofErr w:type="gramEnd"/>
+    </w:p>
+    <w:p>
+      <w:pPr>
+        <w:numPr>
+          <w:ilvl w:val="0"/>
+          <w:numId w:val="2"/>
+        </w:numPr>
+        <w:rPr>
+          <w:lang w:val="es-ES"/>
+        </w:rPr>
+      </w:pPr>
+      <w:r>
+        <w:rPr>
+          <w:lang w:val="es-ES"/>
+        </w:rPr>
+        <w:t xml:space="preserve">sudo systemctl </w:t>
+      </w:r>
+      <w:proofErr w:type="gramStart"/>
+      <w:r>
+        <w:rPr>
+          <w:lang w:val="es-ES"/>
+        </w:rPr>
+        <w:t>status</w:t>
+      </w:r>
+      <w:proofErr w:type="gramEnd"/>
+      <w:r>
+        <w:rPr>
+          <w:lang w:val="es-ES"/>
+        </w:rPr>
+        <w:t xml:space="preserve"> apache2</w:t>
+      </w:r>
+    </w:p>
+    <w:p>
+      <w:pPr>
+        <w:numPr>
+          <w:ilvl w:val="0"/>
+          <w:numId w:val="2"/>
+        </w:numPr>
+        <w:rPr>
+          <w:lang w:val="es-ES"/>
+        </w:rPr>
+      </w:pPr>
+      <w:r>
+        <w:rPr>
+          <w:lang w:val="es-ES"/>
+        </w:rPr>
+        <w:t>sudo apt install curl</w:t>
+      </w:r>
+    </w:p>
+    <w:p>
+      <w:pPr>
+        <w:numPr>
+          <w:ilvl w:val="0"/>
+          <w:numId w:val="2"/>
+        </w:numPr>
+        <w:rPr>
+          <w:lang w:val="es-ES"/>
+        </w:rPr>
+      </w:pPr>
+      <w:r>
+        <w:rPr>
+          <w:lang w:val="es-ES"/>
+        </w:rPr>
+        <w:t>sudo systemctl stop apache2</w:t>
+      </w:r>
+    </w:p>
+    <w:p>
+      <w:pPr>
+        <w:numPr>
+          <w:ilvl w:val="0"/>
+          <w:numId w:val="2"/>
+        </w:numPr>
+        <w:rPr>
+          <w:lang w:val="es-ES"/>
+        </w:rPr>
+      </w:pPr>
+      <w:r>
+        <w:rPr>
+          <w:lang w:val="es-ES"/>
+        </w:rPr>
+        <w:t>sudo systemctl start apache2</w:t>
+      </w:r>
+    </w:p>
+    <w:p>
+      <w:pPr>
+        <w:numPr>
+          <w:ilvl w:val="0"/>
+          <w:numId w:val="2"/>
+        </w:numPr>
+        <w:rPr>
+          <w:lang w:val="es-ES"/>
+        </w:rPr>
+      </w:pPr>
+      <w:r>
+        <w:rPr>
+          <w:lang w:val="es-ES"/>
+        </w:rPr>
+        <w:t>sudo systemctl restart apache2</w:t>
+      </w:r>
+    </w:p>
+    <w:p>
+      <w:pPr>
+        <w:numPr>
+          <w:ilvl w:val="0"/>
+          <w:numId w:val="2"/>
+        </w:numPr>
+        <w:rPr>
+          <w:lang w:val="es-ES"/>
+        </w:rPr>
+      </w:pPr>
+      <w:r>
+        <w:rPr>
+          <w:lang w:val="es-ES"/>
+        </w:rPr>
+        <w:t>sudo systemctl reload apache2</w:t>
+      </w:r>
+    </w:p>
+    <w:p>
+      <w:pPr>
+        <w:numPr>
+          <w:ilvl w:val="0"/>
+          <w:numId w:val="2"/>
+        </w:numPr>
+        <w:rPr>
+          <w:lang w:val="es-ES"/>
+        </w:rPr>
+      </w:pPr>
+      <w:r>
+        <w:rPr>
+          <w:lang w:val="es-ES"/>
+        </w:rPr>
+        <w:t>sudo systemctl disable apache2</w:t>
+      </w:r>
+    </w:p>
+    <w:p>
+      <w:pPr>
+        <w:numPr>
+          <w:ilvl w:val="0"/>
+          <w:numId w:val="2"/>
+        </w:numPr>
+        <w:rPr>
+          <w:lang w:val="es-ES"/>
+        </w:rPr>
+      </w:pPr>
+      <w:r>
+        <w:rPr>
+          <w:lang w:val="es-ES"/>
+        </w:rPr>
+        <w:t>sudo systemctl enable apache2</w:t>
+      </w:r>
+    </w:p>
+    <w:p>
+      <w:pPr>
+        <w:numPr>
+          <w:ilvl w:val="0"/>
+          <w:numId w:val="2"/>
+        </w:numPr>
+        <w:rPr>
+          <w:rStyle w:val="token"/>
+        </w:rPr>
+      </w:pPr>
+      <w:r>
+        <w:rPr>
+          <w:rStyle w:val="token"/>
+          <w:rFonts w:ascii="Consolas" w:hAnsi="Consolas"/>
+          <w:color w:val="E0276A"/>
+          <w:sz w:val="20"/>
+          <w:szCs w:val="20"/>
+          <w:shd w:val="clear" w:color="auto" w:fill="F2F2F2"/>
+        </w:rPr>
+        <w:t>sudo</w:t>
+      </w:r>
+      <w:r>
+        <w:rPr>
+          <w:rFonts w:ascii="Consolas" w:hAnsi="Consolas"/>
+          <w:color w:val="545454"/>
+          <w:sz w:val="21"/>
+          <w:szCs w:val="21"/>
+          <w:shd w:val="clear" w:color="auto" w:fill="F2F2F2"/>
+        </w:rPr>
+        <w:t xml:space="preserve"> </w:t>
+      </w:r>
+      <w:r>
+        <w:rPr>
+          <w:rFonts w:ascii="Consolas" w:hAnsi="Consolas"/>
+          <w:color w:val="E0276A"/>
+          <w:sz w:val="20"/>
+          <w:szCs w:val="20"/>
+          <w:shd w:val="clear" w:color="auto" w:fill="F2F2F2"/>
+        </w:rPr>
+        <w:t>chown</w:t>
+      </w:r>
+      <w:r>
+        <w:rPr>
+          <w:rFonts w:ascii="Consolas" w:hAnsi="Consolas"/>
+          <w:color w:val="545454"/>
+          <w:sz w:val="21"/>
+          <w:szCs w:val="21"/>
+          <w:shd w:val="clear" w:color="auto" w:fill="F2F2F2"/>
+        </w:rPr>
+        <w:t xml:space="preserve"> -R </w:t>
+      </w:r>
+      <w:r>
+        <w:rPr>
+          <w:rStyle w:val="token"/>
+          <w:rFonts w:ascii="Consolas" w:hAnsi="Consolas"/>
+          <w:color w:val="0069FF"/>
+          <w:sz w:val="20"/>
+          <w:szCs w:val="20"/>
+          <w:shd w:val="clear" w:color="auto" w:fill="F2F2F2"/>
+        </w:rPr>
+        <w:t>$</w:t>
+      </w:r>
+      <w:proofErr w:type="gramStart"/>
+      <w:r>
+        <w:rPr>
+          <w:rStyle w:val="token"/>
+          <w:rFonts w:ascii="Consolas" w:hAnsi="Consolas"/>
+          <w:color w:val="0069FF"/>
+          <w:sz w:val="20"/>
+          <w:szCs w:val="20"/>
+          <w:shd w:val="clear" w:color="auto" w:fill="F2F2F2"/>
+        </w:rPr>
+        <w:t>USER</w:t>
+      </w:r>
+      <w:r>
+        <w:rPr>
+          <w:rStyle w:val="token"/>
+          <w:rFonts w:ascii="Consolas" w:hAnsi="Consolas"/>
+          <w:color w:val="E0276A"/>
+          <w:sz w:val="20"/>
+          <w:szCs w:val="20"/>
+          <w:shd w:val="clear" w:color="auto" w:fill="F2F2F2"/>
+        </w:rPr>
+        <w:t>:</w:t>
+      </w:r>
+      <w:r>
+        <w:rPr>
+          <w:rStyle w:val="token"/>
+          <w:rFonts w:ascii="Consolas" w:hAnsi="Consolas"/>
+          <w:color w:val="0069FF"/>
+          <w:sz w:val="20"/>
+          <w:szCs w:val="20"/>
+          <w:shd w:val="clear" w:color="auto" w:fill="F2F2F2"/>
+        </w:rPr>
+        <w:t>$</w:t>
+      </w:r>
+      <w:proofErr w:type="gramEnd"/>
+      <w:r>
+        <w:rPr>
+          <w:rStyle w:val="token"/>
+          <w:rFonts w:ascii="Consolas" w:hAnsi="Consolas"/>
+          <w:color w:val="0069FF"/>
+          <w:sz w:val="20"/>
+          <w:szCs w:val="20"/>
+          <w:shd w:val="clear" w:color="auto" w:fill="F2F2F2"/>
+        </w:rPr>
+        <w:t>USER</w:t>
+      </w:r>
+    </w:p>
+    <w:p>
+      <w:pPr>
+        <w:numPr>
+          <w:ilvl w:val="0"/>
+          <w:numId w:val="2"/>
+        </w:numPr>
+        <w:rPr>
+          <w:rStyle w:val="token"/>
+          <w:lang w:val="es-ES"/>
+        </w:rPr>
+      </w:pPr>
+      <w:r>
+        <w:rPr>
+          <w:rStyle w:val="token"/>
+          <w:rFonts w:ascii="Consolas" w:hAnsi="Consolas"/>
+          <w:color w:val="E0276A"/>
+          <w:sz w:val="20"/>
+          <w:szCs w:val="20"/>
+          <w:shd w:val="clear" w:color="auto" w:fill="F2F2F2"/>
+        </w:rPr>
+        <w:t>sudo</w:t>
+      </w:r>
+      <w:r>
+        <w:rPr>
+          <w:rFonts w:ascii="Consolas" w:hAnsi="Consolas"/>
+          <w:color w:val="545454"/>
+          <w:sz w:val="21"/>
+          <w:szCs w:val="21"/>
+          <w:shd w:val="clear" w:color="auto" w:fill="F2F2F2"/>
+        </w:rPr>
+        <w:t xml:space="preserve"> </w:t>
+      </w:r>
+      <w:r>
+        <w:rPr>
+          <w:rFonts w:ascii="Consolas" w:hAnsi="Consolas"/>
+          <w:color w:val="E0276A"/>
+          <w:sz w:val="20"/>
+          <w:szCs w:val="20"/>
+          <w:shd w:val="clear" w:color="auto" w:fill="F2F2F2"/>
+        </w:rPr>
+        <w:t>chmod</w:t>
+      </w:r>
+      <w:r>
+        <w:rPr>
+          <w:rFonts w:ascii="Consolas" w:hAnsi="Consolas"/>
+          <w:color w:val="545454"/>
+          <w:sz w:val="21"/>
+          <w:szCs w:val="21"/>
+          <w:shd w:val="clear" w:color="auto" w:fill="F2F2F2"/>
+        </w:rPr>
+        <w:t xml:space="preserve"> -R </w:t>
+      </w:r>
+      <w:r>
+        <w:rPr>
+          <w:rStyle w:val="token"/>
+          <w:rFonts w:ascii="Consolas" w:hAnsi="Consolas"/>
+          <w:color w:val="225196"/>
+          <w:sz w:val="20"/>
+          <w:szCs w:val="20"/>
+          <w:shd w:val="clear" w:color="auto" w:fill="F2F2F2"/>
+        </w:rPr>
+        <w:t>755</w:t>
+      </w:r>
+    </w:p>
+    <w:p>
+      <w:pPr>
+        <w:numPr>
+          <w:ilvl w:val="0"/>
+          <w:numId w:val="2"/>
+        </w:numPr>
+      </w:pPr>
+      <w:r>
+        <w:rPr>
+          <w:rStyle w:val="token"/>
+          <w:rFonts w:ascii="Consolas" w:hAnsi="Consolas"/>
+          <w:color w:val="E0276A"/>
+          <w:sz w:val="20"/>
+          <w:szCs w:val="20"/>
+          <w:shd w:val="clear" w:color="auto" w:fill="F2F2F2"/>
+        </w:rPr>
+        <w:t>sudo</w:t>
+      </w:r>
+      <w:r>
+        <w:rPr>
+          <w:rFonts w:ascii="Consolas" w:hAnsi="Consolas"/>
+          <w:color w:val="545454"/>
+          <w:sz w:val="21"/>
+          <w:szCs w:val="21"/>
+          <w:shd w:val="clear" w:color="auto" w:fill="F2F2F2"/>
+        </w:rPr>
+        <w:t xml:space="preserve"> a2ensite</w:t>
+      </w:r>
+    </w:p>
+    <w:p>
+      <w:pPr>
+        <w:numPr>
+          <w:ilvl w:val="0"/>
+          <w:numId w:val="2"/>
+        </w:numPr>
+        <w:rPr>
+          <w:lang w:val="es-ES"/>
+        </w:rPr>
+      </w:pPr>
+      <w:r>
+        <w:rPr>
+          <w:rStyle w:val="token"/>
+          <w:rFonts w:ascii="Consolas" w:hAnsi="Consolas"/>
+          <w:color w:val="E0276A"/>
+          <w:sz w:val="20"/>
+          <w:szCs w:val="20"/>
+          <w:shd w:val="clear" w:color="auto" w:fill="F2F2F2"/>
+        </w:rPr>
+        <w:lastRenderedPageBreak/>
+        <w:t>sudo</w:t>
+      </w:r>
+      <w:r>
+        <w:rPr>
+          <w:rFonts w:ascii="Consolas" w:hAnsi="Consolas"/>
+          <w:color w:val="545454"/>
+          <w:sz w:val="21"/>
+          <w:szCs w:val="21"/>
+          <w:shd w:val="clear" w:color="auto" w:fill="F2F2F2"/>
+        </w:rPr>
+        <w:t xml:space="preserve"> a2dissite</w:t>
+      </w:r>
+    </w:p>
+    <w:p>
+      <w:pPr>
+        <w:numPr>
+          <w:ilvl w:val="0"/>
+          <w:numId w:val="2"/>
+        </w:numPr>
+      </w:pPr>
+      <w:r>
+        <w:t>sudo apache2ctl configtest</w:t>
+      </w:r>
+    </w:p>
+    <w:p>
+      <w:pPr>
+        <w:numPr>
+          <w:ilvl w:val="0"/>
+          <w:numId w:val="2"/>
+        </w:numPr>
+      </w:pPr>
+      <w:r>
+        <w:t>sudo systemctl restart apache2</w:t>
+      </w:r>
+    </w:p>
+    <w:p>
+      <w:pPr>
+        <w:pStyle w:val="ListParagraph"/>
+        <w:numPr>
+          <w:ilvl w:val="0"/>
+          <w:numId w:val="2"/>
+        </w:numPr>
+        <w:pBdr>
+          <w:top w:val="dashed" w:sz="6" w:space="12" w:color="AAAA55"/>
+          <w:left w:val="dashed" w:sz="6" w:space="12" w:color="AAAA55"/>
+          <w:bottom w:val="dashed" w:sz="6" w:space="12" w:color="AAAA55"/>
+          <w:right w:val="dashed" w:sz="6" w:space="12" w:color="AAAA55"/>
+        </w:pBdr>
+        <w:shd w:val="clear" w:color="auto" w:fill="FFFFE0"/>
+        <w:tabs>
+          <w:tab w:val="left" w:pos="916"/>
+          <w:tab w:val="left" w:pos="1832"/>
+          <w:tab w:val="left" w:pos="2748"/>
+          <w:tab w:val="left" w:pos="3664"/>
+          <w:tab w:val="left" w:pos="4580"/>
+          <w:tab w:val="left" w:pos="5496"/>
+          <w:tab w:val="left" w:pos="6412"/>
+          <w:tab w:val="left" w:pos="7328"/>
+          <w:tab w:val="left" w:pos="8244"/>
+          <w:tab w:val="left" w:pos="9160"/>
+          <w:tab w:val="left" w:pos="10076"/>
+          <w:tab w:val="left" w:pos="10992"/>
+          <w:tab w:val="left" w:pos="11908"/>
+          <w:tab w:val="left" w:pos="12824"/>
+          <w:tab w:val="left" w:pos="13740"/>
+          <w:tab w:val="left" w:pos="14656"/>
+        </w:tabs>
+        <w:spacing w:after="0" w:line="240" w:lineRule="atLeast"/>
+        <w:rPr>
+          <w:rFonts w:ascii="Courier New" w:eastAsia="Times New Roman" w:hAnsi="Courier New" w:cs="Courier New"/>
+          <w:color w:val="000000"/>
+          <w:sz w:val="18"/>
+          <w:szCs w:val="18"/>
+        </w:rPr>
+      </w:pPr>
+      <w:r>
+        <w:rPr>
+          <w:rFonts w:ascii="Courier New" w:eastAsia="Times New Roman" w:hAnsi="Courier New" w:cs="Courier New"/>
+          <w:color w:val="000000"/>
+          <w:sz w:val="18"/>
+          <w:szCs w:val="18"/>
+        </w:rPr>
+        <w:t xml:space="preserve">sudo gnome-system-monitor </w:t>
+      </w:r>
+    </w:p>
+    <w:p>
+      <w:pPr>
+        <w:pStyle w:val="HTMLPreformatted"/>
+        <w:numPr>
+          <w:ilvl w:val="0"/>
+          <w:numId w:val="2"/>
+        </w:numPr>
+        <w:pBdr>
+          <w:top w:val="dashed" w:sz="6" w:space="12" w:color="AAAA55"/>
+          <w:left w:val="dashed" w:sz="6" w:space="12" w:color="AAAA55"/>
+          <w:bottom w:val="dashed" w:sz="6" w:space="12" w:color="AAAA55"/>
+          <w:right w:val="dashed" w:sz="6" w:space="12" w:color="AAAA55"/>
+        </w:pBdr>
+        <w:shd w:val="clear" w:color="auto" w:fill="FFFFE0"/>
+        <w:tabs>
+          <w:tab w:val="clear" w:pos="720"/>
+        </w:tabs>
+        <w:spacing w:line="240" w:lineRule="atLeast"/>
+        <w:rPr>
+          <w:color w:val="000000"/>
+          <w:sz w:val="18"/>
+          <w:szCs w:val="18"/>
+        </w:rPr>
+      </w:pPr>
+      <w:r>
+        <w:rPr>
+          <w:color w:val="000000"/>
+          <w:sz w:val="18"/>
+          <w:szCs w:val="18"/>
+        </w:rPr>
+        <w:t>sudo top</w:t>
+      </w:r>
+    </w:p>
+    <w:p>
+      <w:pPr>
+        <w:pStyle w:val="HTMLPreformatted"/>
+        <w:numPr>
+          <w:ilvl w:val="0"/>
+          <w:numId w:val="2"/>
+        </w:numPr>
+        <w:pBdr>
+          <w:top w:val="dashed" w:sz="6" w:space="12" w:color="AAAA55"/>
+          <w:left w:val="dashed" w:sz="6" w:space="12" w:color="AAAA55"/>
+          <w:bottom w:val="dashed" w:sz="6" w:space="12" w:color="AAAA55"/>
+          <w:right w:val="dashed" w:sz="6" w:space="12" w:color="AAAA55"/>
+        </w:pBdr>
+        <w:shd w:val="clear" w:color="auto" w:fill="FFFFE0"/>
+        <w:tabs>
+          <w:tab w:val="clear" w:pos="720"/>
+        </w:tabs>
+        <w:spacing w:line="240" w:lineRule="atLeast"/>
+        <w:rPr>
+          <w:color w:val="000000"/>
+          <w:sz w:val="18"/>
+          <w:szCs w:val="18"/>
+        </w:rPr>
+      </w:pPr>
+      <w:r>
+        <w:rPr>
+          <w:color w:val="000000"/>
+          <w:sz w:val="18"/>
+          <w:szCs w:val="18"/>
+        </w:rPr>
+        <w:t>sudo ps -AF</w:t>
+      </w:r>
+    </w:p>
+    <w:p>
+      <w:pPr>
+        <w:pStyle w:val="HTMLPreformatted"/>
+        <w:numPr>
+          <w:ilvl w:val="0"/>
+          <w:numId w:val="2"/>
+        </w:numPr>
+        <w:pBdr>
+          <w:top w:val="dashed" w:sz="6" w:space="12" w:color="AAAA55"/>
+          <w:left w:val="dashed" w:sz="6" w:space="12" w:color="AAAA55"/>
+          <w:bottom w:val="dashed" w:sz="6" w:space="12" w:color="AAAA55"/>
+          <w:right w:val="dashed" w:sz="6" w:space="12" w:color="AAAA55"/>
+        </w:pBdr>
+        <w:shd w:val="clear" w:color="auto" w:fill="FFFFE0"/>
+        <w:tabs>
+          <w:tab w:val="clear" w:pos="720"/>
+        </w:tabs>
+        <w:spacing w:line="240" w:lineRule="atLeast"/>
+        <w:rPr>
+          <w:color w:val="000000"/>
+          <w:sz w:val="18"/>
+          <w:szCs w:val="18"/>
+        </w:rPr>
+      </w:pPr>
+      <w:r>
+        <w:rPr>
+          <w:color w:val="000000"/>
+          <w:sz w:val="18"/>
+          <w:szCs w:val="18"/>
+        </w:rPr>
+        <w:t xml:space="preserve">UID        </w:t>
+      </w:r>
+      <w:proofErr w:type="gramStart"/>
+      <w:r>
+        <w:rPr>
+          <w:color w:val="000000"/>
+          <w:sz w:val="18"/>
+          <w:szCs w:val="18"/>
+        </w:rPr>
+        <w:t>PID  PPID</w:t>
+      </w:r>
+      <w:proofErr w:type="gramEnd"/>
+      <w:r>
+        <w:rPr>
+          <w:color w:val="000000"/>
+          <w:sz w:val="18"/>
+          <w:szCs w:val="18"/>
+        </w:rPr>
+        <w:t xml:space="preserve">  C    SZ   RSS PSR STIME TTY          TIME CMD</w:t>
+      </w:r>
+    </w:p>
+    <w:p>
+      <w:pPr>
+        <w:pStyle w:val="HTMLPreformatted"/>
+        <w:numPr>
+          <w:ilvl w:val="0"/>
+          <w:numId w:val="2"/>
+        </w:numPr>
+        <w:pBdr>
+          <w:top w:val="dashed" w:sz="6" w:space="12" w:color="AAAA55"/>
+          <w:left w:val="dashed" w:sz="6" w:space="12" w:color="AAAA55"/>
+          <w:bottom w:val="dashed" w:sz="6" w:space="12" w:color="AAAA55"/>
+          <w:right w:val="dashed" w:sz="6" w:space="12" w:color="AAAA55"/>
+        </w:pBdr>
+        <w:shd w:val="clear" w:color="auto" w:fill="FFFFE0"/>
+        <w:tabs>
+          <w:tab w:val="clear" w:pos="720"/>
+        </w:tabs>
+        <w:spacing w:line="240" w:lineRule="atLeast"/>
+        <w:rPr>
+          <w:color w:val="000000"/>
+          <w:sz w:val="18"/>
+          <w:szCs w:val="18"/>
+        </w:rPr>
+      </w:pPr>
+      <w:r>
+        <w:rPr>
+          <w:color w:val="000000"/>
+          <w:sz w:val="18"/>
+          <w:szCs w:val="18"/>
+        </w:rPr>
+        <w:t>sudo ps -AL</w:t>
+      </w:r>
+    </w:p>
+    <w:p>
+      <w:pPr>
+        <w:pStyle w:val="HTMLPreformatted"/>
+        <w:numPr>
+          <w:ilvl w:val="0"/>
+          <w:numId w:val="2"/>
+        </w:numPr>
+        <w:pBdr>
+          <w:top w:val="dashed" w:sz="6" w:space="12" w:color="AAAA55"/>
+          <w:left w:val="dashed" w:sz="6" w:space="12" w:color="AAAA55"/>
+          <w:bottom w:val="dashed" w:sz="6" w:space="12" w:color="AAAA55"/>
+          <w:right w:val="dashed" w:sz="6" w:space="12" w:color="AAAA55"/>
+        </w:pBdr>
+        <w:shd w:val="clear" w:color="auto" w:fill="FFFFE0"/>
+        <w:tabs>
+          <w:tab w:val="clear" w:pos="720"/>
+        </w:tabs>
+        <w:spacing w:line="240" w:lineRule="atLeast"/>
+        <w:rPr>
+          <w:color w:val="000000"/>
+          <w:sz w:val="18"/>
+          <w:szCs w:val="18"/>
+        </w:rPr>
+      </w:pPr>
+      <w:r>
+        <w:rPr>
+          <w:color w:val="000000"/>
+          <w:sz w:val="18"/>
+          <w:szCs w:val="18"/>
+        </w:rPr>
+        <w:t>sudo kill [PID]</w:t>
+      </w:r>
+    </w:p>
+    <w:p>
+      <w:pPr>
+        <w:pStyle w:val="HTMLPreformatted"/>
+        <w:numPr>
+          <w:ilvl w:val="0"/>
+          <w:numId w:val="2"/>
+        </w:numPr>
+        <w:pBdr>
+          <w:top w:val="dashed" w:sz="6" w:space="12" w:color="AAAA55"/>
+          <w:left w:val="dashed" w:sz="6" w:space="12" w:color="AAAA55"/>
+          <w:bottom w:val="dashed" w:sz="6" w:space="12" w:color="AAAA55"/>
+          <w:right w:val="dashed" w:sz="6" w:space="12" w:color="AAAA55"/>
+        </w:pBdr>
+        <w:shd w:val="clear" w:color="auto" w:fill="FFFFE0"/>
+        <w:tabs>
+          <w:tab w:val="clear" w:pos="720"/>
+        </w:tabs>
+        <w:spacing w:line="240" w:lineRule="atLeast"/>
+        <w:rPr>
+          <w:color w:val="000000"/>
+          <w:sz w:val="18"/>
+          <w:szCs w:val="18"/>
+        </w:rPr>
+      </w:pPr>
+      <w:r>
+        <w:rPr>
+          <w:color w:val="000000"/>
+          <w:sz w:val="18"/>
+          <w:szCs w:val="18"/>
+        </w:rPr>
+        <w:t>sudo kill -9 [PID]</w:t>
+      </w:r>
+    </w:p>
+    <w:p>
+      <w:pPr>
+        <w:pStyle w:val="HTMLPreformatted"/>
+        <w:numPr>
+          <w:ilvl w:val="0"/>
+          <w:numId w:val="2"/>
+        </w:numPr>
+        <w:pBdr>
+          <w:top w:val="dashed" w:sz="6" w:space="12" w:color="AAAA55"/>
+          <w:left w:val="dashed" w:sz="6" w:space="12" w:color="AAAA55"/>
+          <w:bottom w:val="dashed" w:sz="6" w:space="12" w:color="AAAA55"/>
+          <w:right w:val="dashed" w:sz="6" w:space="12" w:color="AAAA55"/>
+        </w:pBdr>
+        <w:shd w:val="clear" w:color="auto" w:fill="FFFFE0"/>
+        <w:tabs>
+          <w:tab w:val="clear" w:pos="720"/>
+        </w:tabs>
+        <w:spacing w:line="240" w:lineRule="atLeast"/>
+        <w:rPr>
+          <w:color w:val="000000"/>
+          <w:sz w:val="18"/>
+          <w:szCs w:val="18"/>
+        </w:rPr>
+      </w:pPr>
+      <w:r>
+        <w:rPr>
+          <w:color w:val="000000"/>
+          <w:sz w:val="18"/>
+          <w:szCs w:val="18"/>
+        </w:rPr>
+        <w:t>sudo killall [CMD]</w:t>
+      </w:r>
+    </w:p>
+    <w:p>
+      <w:pPr>
+        <w:pStyle w:val="HTMLPreformatted"/>
+        <w:numPr>
+          <w:ilvl w:val="0"/>
+          <w:numId w:val="2"/>
+        </w:numPr>
+        <w:pBdr>
+          <w:top w:val="dashed" w:sz="6" w:space="12" w:color="AAAA55"/>
+          <w:left w:val="dashed" w:sz="6" w:space="12" w:color="AAAA55"/>
+          <w:bottom w:val="dashed" w:sz="6" w:space="12" w:color="AAAA55"/>
+          <w:right w:val="dashed" w:sz="6" w:space="12" w:color="AAAA55"/>
+        </w:pBdr>
+        <w:shd w:val="clear" w:color="auto" w:fill="FFFFE0"/>
+        <w:tabs>
+          <w:tab w:val="clear" w:pos="720"/>
+        </w:tabs>
+        <w:spacing w:line="240" w:lineRule="atLeast"/>
+        <w:rPr>
+          <w:color w:val="000000"/>
+          <w:sz w:val="18"/>
+          <w:szCs w:val="18"/>
+        </w:rPr>
+      </w:pPr>
+      <w:r>
+        <w:rPr>
+          <w:color w:val="000000"/>
+          <w:sz w:val="18"/>
+          <w:szCs w:val="18"/>
+        </w:rPr>
+        <w:t>sudo xkill -</w:t>
+      </w:r>
+      <w:proofErr w:type="gramStart"/>
+      <w:r>
+        <w:rPr>
+          <w:color w:val="000000"/>
+          <w:sz w:val="18"/>
+          <w:szCs w:val="18"/>
+        </w:rPr>
+        <w:t>id  [</w:t>
+      </w:r>
+      <w:proofErr w:type="gramEnd"/>
+      <w:r>
+        <w:rPr>
+          <w:color w:val="000000"/>
+          <w:sz w:val="18"/>
+          <w:szCs w:val="18"/>
+        </w:rPr>
+        <w:t>PID]</w:t>
+      </w:r>
+    </w:p>
+    <w:p>
+      <w:pPr>
+        <w:pStyle w:val="HTMLPreformatted"/>
+        <w:numPr>
+          <w:ilvl w:val="0"/>
+          <w:numId w:val="2"/>
+        </w:numPr>
+        <w:pBdr>
+          <w:top w:val="dashed" w:sz="6" w:space="12" w:color="AAAA55"/>
+          <w:left w:val="dashed" w:sz="6" w:space="12" w:color="AAAA55"/>
+          <w:bottom w:val="dashed" w:sz="6" w:space="12" w:color="AAAA55"/>
+          <w:right w:val="dashed" w:sz="6" w:space="12" w:color="AAAA55"/>
+        </w:pBdr>
+        <w:shd w:val="clear" w:color="auto" w:fill="FFFFE0"/>
+        <w:tabs>
+          <w:tab w:val="clear" w:pos="720"/>
+        </w:tabs>
+        <w:spacing w:line="240" w:lineRule="atLeast"/>
+        <w:rPr>
+          <w:color w:val="000000"/>
+          <w:sz w:val="18"/>
+          <w:szCs w:val="18"/>
+        </w:rPr>
+      </w:pPr>
+      <w:r>
+        <w:rPr>
+          <w:color w:val="000000"/>
+          <w:sz w:val="18"/>
+          <w:szCs w:val="18"/>
+        </w:rPr>
+        <w:t>xkill</w:t>
+      </w:r>
+    </w:p>
+    <w:p>
+      <w:pPr>
+        <w:pStyle w:val="HTMLPreformatted"/>
+        <w:numPr>
+          <w:ilvl w:val="0"/>
+          <w:numId w:val="2"/>
+        </w:numPr>
+        <w:pBdr>
+          <w:top w:val="dashed" w:sz="6" w:space="12" w:color="AAAA55"/>
+          <w:left w:val="dashed" w:sz="6" w:space="12" w:color="AAAA55"/>
+          <w:bottom w:val="dashed" w:sz="6" w:space="12" w:color="AAAA55"/>
+          <w:right w:val="dashed" w:sz="6" w:space="12" w:color="AAAA55"/>
+        </w:pBdr>
+        <w:shd w:val="clear" w:color="auto" w:fill="FFFFE0"/>
+        <w:tabs>
+          <w:tab w:val="clear" w:pos="720"/>
+        </w:tabs>
+        <w:spacing w:line="240" w:lineRule="atLeast"/>
+        <w:rPr>
+          <w:color w:val="000000"/>
+          <w:sz w:val="18"/>
+          <w:szCs w:val="18"/>
+        </w:rPr>
+      </w:pPr>
+      <w:r>
+        <w:rPr>
+          <w:color w:val="000000"/>
+          <w:sz w:val="18"/>
+          <w:szCs w:val="18"/>
+        </w:rPr>
+        <w:t>sudo kill -STOP [PID]</w:t>
+      </w:r>
+    </w:p>
+    <w:p>
+      <w:pPr>
+        <w:pStyle w:val="HTMLPreformatted"/>
+        <w:numPr>
+          <w:ilvl w:val="0"/>
+          <w:numId w:val="2"/>
+        </w:numPr>
+        <w:pBdr>
+          <w:top w:val="dashed" w:sz="6" w:space="12" w:color="AAAA55"/>
+          <w:left w:val="dashed" w:sz="6" w:space="12" w:color="AAAA55"/>
+          <w:bottom w:val="dashed" w:sz="6" w:space="12" w:color="AAAA55"/>
+          <w:right w:val="dashed" w:sz="6" w:space="12" w:color="AAAA55"/>
+        </w:pBdr>
+        <w:shd w:val="clear" w:color="auto" w:fill="FFFFE0"/>
+        <w:tabs>
+          <w:tab w:val="clear" w:pos="720"/>
+        </w:tabs>
+        <w:spacing w:line="240" w:lineRule="atLeast"/>
+        <w:rPr>
+          <w:color w:val="000000"/>
+          <w:sz w:val="18"/>
+          <w:szCs w:val="18"/>
+        </w:rPr>
+      </w:pPr>
+      <w:r>
+        <w:rPr>
+          <w:color w:val="000000"/>
+          <w:sz w:val="18"/>
+          <w:szCs w:val="18"/>
+        </w:rPr>
+        <w:t>sudo kill -CONT [PID]</w:t>
+      </w:r>
+    </w:p>
+    <w:p>
+      <w:pPr>
+        <w:pStyle w:val="HTMLPreformatted"/>
+        <w:numPr>
+          <w:ilvl w:val="0"/>
+          <w:numId w:val="2"/>
+        </w:numPr>
+        <w:pBdr>
+          <w:top w:val="single" w:sz="6" w:space="3" w:color="289FF4"/>
+          <w:left w:val="single" w:sz="24" w:space="8" w:color="289FF4"/>
+          <w:bottom w:val="single" w:sz="6" w:space="3" w:color="289FF4"/>
+          <w:right w:val="single" w:sz="6" w:space="8" w:color="289FF4"/>
+        </w:pBdr>
+        <w:shd w:val="clear" w:color="auto" w:fill="051E30"/>
+        <w:tabs>
+          <w:tab w:val="clear" w:pos="720"/>
+        </w:tabs>
+        <w:spacing w:before="360"/>
+        <w:rPr>
+          <w:color w:val="FFFFFF"/>
+          <w:sz w:val="26"/>
+          <w:szCs w:val="26"/>
+        </w:rPr>
+      </w:pPr>
+      <w:r>
+        <w:rPr>
+          <w:color w:val="FFFFFF"/>
+          <w:sz w:val="26"/>
+          <w:szCs w:val="26"/>
+        </w:rPr>
+        <w:t>sudo apt -y install php php-common</w:t>
+      </w:r>
+    </w:p>
+    <w:p>
+      <w:pPr>
+        <w:pStyle w:val="HTMLPreformatted"/>
+        <w:numPr>
+          <w:ilvl w:val="0"/>
+          <w:numId w:val="2"/>
+        </w:numPr>
+        <w:pBdr>
+          <w:top w:val="single" w:sz="6" w:space="3" w:color="289FF4"/>
+          <w:left w:val="single" w:sz="24" w:space="8" w:color="289FF4"/>
+          <w:bottom w:val="single" w:sz="6" w:space="3" w:color="289FF4"/>
+          <w:right w:val="single" w:sz="6" w:space="8" w:color="289FF4"/>
+        </w:pBdr>
+        <w:shd w:val="clear" w:color="auto" w:fill="051E30"/>
+        <w:tabs>
+          <w:tab w:val="clear" w:pos="720"/>
+        </w:tabs>
+        <w:spacing w:before="360"/>
+        <w:rPr>
+          <w:color w:val="FFFFFF"/>
+          <w:sz w:val="26"/>
+          <w:szCs w:val="26"/>
+        </w:rPr>
+      </w:pPr>
+      <w:r>
+        <w:rPr>
+          <w:rStyle w:val="Strong"/>
+          <w:color w:val="FFFFFF"/>
+          <w:sz w:val="26"/>
+          <w:szCs w:val="26"/>
+        </w:rPr>
+        <w:t>php -v</w:t>
+      </w:r>
+    </w:p>
+    <w:p>
+      <w:pPr>
+        <w:numPr>
+          <w:ilvl w:val="0"/>
+          <w:numId w:val="2"/>
+        </w:numPr>
+      </w:pPr>
+      <w:r>
+        <w:t>wget http://repo.mysql.com/mysql-apt-config_0.8.13-1_all.deb</w:t>
+      </w:r>
+    </w:p>
+    <w:p>
+      <w:pPr>
+        <w:numPr>
+          <w:ilvl w:val="0"/>
+          <w:numId w:val="2"/>
+        </w:numPr>
+      </w:pPr>
+      <w:r>
+        <w:t>sudo dpkg -i mysql-apt-config_0.8.13-1_all.deb</w:t>
+      </w:r>
+    </w:p>
+    <w:p>
+      <w:pPr>
+        <w:numPr>
+          <w:ilvl w:val="0"/>
+          <w:numId w:val="2"/>
+        </w:numPr>
+      </w:pPr>
+      <w:r>
+        <w:t xml:space="preserve">sudo apt update </w:t>
+      </w:r>
+    </w:p>
+    <w:p>
+      <w:pPr>
+        <w:numPr>
+          <w:ilvl w:val="0"/>
+          <w:numId w:val="2"/>
+        </w:numPr>
+      </w:pPr>
+      <w:r>
+        <w:t>sudo apt install mysql-server</w:t>
+      </w:r>
+    </w:p>
+    <w:p>
+      <w:pPr>
+        <w:tabs>
+          <w:tab w:val="num" w:pos="720"/>
+          <w:tab w:val="left" w:pos="916"/>
+          <w:tab w:val="left" w:pos="1832"/>
+          <w:tab w:val="left" w:pos="2748"/>
+          <w:tab w:val="left" w:pos="3664"/>
+          <w:tab w:val="left" w:pos="4580"/>
+          <w:tab w:val="left" w:pos="5496"/>
+          <w:tab w:val="left" w:pos="6412"/>
+          <w:tab w:val="left" w:pos="7328"/>
+          <w:tab w:val="left" w:pos="8244"/>
+          <w:tab w:val="left" w:pos="9160"/>
+          <w:tab w:val="left" w:pos="10076"/>
+          <w:tab w:val="left" w:pos="10992"/>
+          <w:tab w:val="left" w:pos="11908"/>
+          <w:tab w:val="left" w:pos="12824"/>
+          <w:tab w:val="left" w:pos="13740"/>
+          <w:tab w:val="left" w:pos="14656"/>
+        </w:tabs>
+      </w:pPr>
+    </w:p>
+    <w:p/>
     <w:sectPr>
       <w:pgSz w:w="12240" w:h="15840"/>
       <w:pgMar w:top="1440" w:right="1440" w:bottom="1440" w:left="1440" w:header="720" w:footer="720" w:gutter="0"/>
@@ -804,6 +2006,18 @@
   </w:abstractNum>
   <w:num w:numId="1">
     <w:abstractNumId w:val="0"/>
+  </w:num>
+  <w:num w:numId="2">
+    <w:abstractNumId w:val="0"/>
+    <w:lvlOverride w:ilvl="0"/>
+    <w:lvlOverride w:ilvl="1"/>
+    <w:lvlOverride w:ilvl="2"/>
+    <w:lvlOverride w:ilvl="3"/>
+    <w:lvlOverride w:ilvl="4"/>
+    <w:lvlOverride w:ilvl="5"/>
+    <w:lvlOverride w:ilvl="6"/>
+    <w:lvlOverride w:ilvl="7"/>
+    <w:lvlOverride w:ilvl="8"/>
   </w:num>
 </w:numbering>
 </file>
@@ -1206,10 +2420,15 @@
   <w:style w:type="paragraph" w:default="1" w:styleId="Normal">
     <w:name w:val="Normal"/>
     <w:qFormat/>
+    <w:rsid w:val="00093ED5"/>
+    <w:pPr>
+      <w:spacing w:line="256" w:lineRule="auto"/>
+    </w:pPr>
   </w:style>
   <w:style w:type="character" w:default="1" w:styleId="DefaultParagraphFont">
     <w:name w:val="Default Paragraph Font"/>
     <w:uiPriority w:val="1"/>
+    <w:semiHidden/>
     <w:unhideWhenUsed/>
   </w:style>
   <w:style w:type="table" w:default="1" w:styleId="TableNormal">
@@ -1232,6 +2451,94 @@
     <w:uiPriority w:val="99"/>
     <w:semiHidden/>
     <w:unhideWhenUsed/>
+  </w:style>
+  <w:style w:type="paragraph" w:styleId="HTMLPreformatted">
+    <w:name w:val="HTML Preformatted"/>
+    <w:basedOn w:val="Normal"/>
+    <w:link w:val="HTMLPreformattedChar"/>
+    <w:uiPriority w:val="99"/>
+    <w:semiHidden/>
+    <w:unhideWhenUsed/>
+    <w:rsid w:val="00093ED5"/>
+    <w:pPr>
+      <w:tabs>
+        <w:tab w:val="left" w:pos="916"/>
+        <w:tab w:val="left" w:pos="1832"/>
+        <w:tab w:val="left" w:pos="2748"/>
+        <w:tab w:val="left" w:pos="3664"/>
+        <w:tab w:val="left" w:pos="4580"/>
+        <w:tab w:val="left" w:pos="5496"/>
+        <w:tab w:val="left" w:pos="6412"/>
+        <w:tab w:val="left" w:pos="7328"/>
+        <w:tab w:val="left" w:pos="8244"/>
+        <w:tab w:val="left" w:pos="9160"/>
+        <w:tab w:val="left" w:pos="10076"/>
+        <w:tab w:val="left" w:pos="10992"/>
+        <w:tab w:val="left" w:pos="11908"/>
+        <w:tab w:val="left" w:pos="12824"/>
+        <w:tab w:val="left" w:pos="13740"/>
+        <w:tab w:val="left" w:pos="14656"/>
+      </w:tabs>
+      <w:spacing w:after="0" w:line="240" w:lineRule="auto"/>
+    </w:pPr>
+    <w:rPr>
+      <w:rFonts w:ascii="Courier New" w:eastAsia="Times New Roman" w:hAnsi="Courier New" w:cs="Courier New"/>
+      <w:sz w:val="20"/>
+      <w:szCs w:val="20"/>
+    </w:rPr>
+  </w:style>
+  <w:style w:type="character" w:customStyle="1" w:styleId="HTMLPreformattedChar">
+    <w:name w:val="HTML Preformatted Char"/>
+    <w:basedOn w:val="DefaultParagraphFont"/>
+    <w:link w:val="HTMLPreformatted"/>
+    <w:uiPriority w:val="99"/>
+    <w:semiHidden/>
+    <w:rsid w:val="00093ED5"/>
+    <w:rPr>
+      <w:rFonts w:ascii="Courier New" w:eastAsia="Times New Roman" w:hAnsi="Courier New" w:cs="Courier New"/>
+      <w:sz w:val="20"/>
+      <w:szCs w:val="20"/>
+    </w:rPr>
+  </w:style>
+  <w:style w:type="paragraph" w:styleId="ListParagraph">
+    <w:name w:val="List Paragraph"/>
+    <w:basedOn w:val="Normal"/>
+    <w:uiPriority w:val="34"/>
+    <w:qFormat/>
+    <w:rsid w:val="00093ED5"/>
+    <w:pPr>
+      <w:ind w:left="720"/>
+      <w:contextualSpacing/>
+    </w:pPr>
+  </w:style>
+  <w:style w:type="paragraph" w:customStyle="1" w:styleId="line">
+    <w:name w:val="line"/>
+    <w:basedOn w:val="Normal"/>
+    <w:rsid w:val="00093ED5"/>
+    <w:pPr>
+      <w:spacing w:before="100" w:beforeAutospacing="1" w:after="100" w:afterAutospacing="1" w:line="240" w:lineRule="auto"/>
+    </w:pPr>
+    <w:rPr>
+      <w:rFonts w:ascii="Times New Roman" w:eastAsia="Times New Roman" w:hAnsi="Times New Roman" w:cs="Times New Roman"/>
+      <w:sz w:val="24"/>
+      <w:szCs w:val="24"/>
+    </w:rPr>
+  </w:style>
+  <w:style w:type="character" w:customStyle="1" w:styleId="token">
+    <w:name w:val="token"/>
+    <w:basedOn w:val="DefaultParagraphFont"/>
+    <w:rsid w:val="00093ED5"/>
+  </w:style>
+  <w:style w:type="character" w:styleId="Strong">
+    <w:name w:val="Strong"/>
+    <w:basedOn w:val="DefaultParagraphFont"/>
+    <w:uiPriority w:val="22"/>
+    <w:qFormat/>
+    <w:rsid w:val="00093ED5"/>
+    <w:rPr>
+      <w:b/>
+      <w:bCs/>
+    </w:rPr>
   </w:style>
 </w:styles>
 </file>

</xml_diff>